<commit_message>
Preparar el regulador de carga para imprimir
</commit_message>
<xml_diff>
--- a/Hardware/Impresión/Regulador de Carga.docx
+++ b/Hardware/Impresión/Regulador de Carga.docx
@@ -5,34 +5,37 @@
     <w:p>
       <w:pPr>
         <w:spacing w:after="0"/>
-        <w:ind w:left="5387"/>
+        <w:ind w:left="5523"/>
+        <w:rPr>
+          <w:noProof/>
+        </w:rPr>
       </w:pPr>
       <w:r>
         <w:rPr>
           <w:noProof/>
         </w:rPr>
         <w:drawing>
-          <wp:anchor distT="0" distB="0" distL="114300" distR="114300" simplePos="0" relativeHeight="251674624" behindDoc="0" locked="0" layoutInCell="1" allowOverlap="1" wp14:anchorId="48295095" wp14:editId="62E50061">
+          <wp:anchor distT="0" distB="0" distL="114300" distR="114300" simplePos="0" relativeHeight="251662336" behindDoc="0" locked="0" layoutInCell="1" allowOverlap="1" wp14:anchorId="58C319E9" wp14:editId="6861F3E9">
             <wp:simplePos x="0" y="0"/>
             <wp:positionH relativeFrom="margin">
               <wp:align>right</wp:align>
             </wp:positionH>
             <wp:positionV relativeFrom="paragraph">
-              <wp:posOffset>4424045</wp:posOffset>
+              <wp:posOffset>331</wp:posOffset>
             </wp:positionV>
-            <wp:extent cx="2017776" cy="1304544"/>
-            <wp:effectExtent l="0" t="0" r="1905" b="0"/>
+            <wp:extent cx="1828800" cy="1087755"/>
+            <wp:effectExtent l="0" t="0" r="0" b="0"/>
             <wp:wrapSquare wrapText="bothSides"/>
-            <wp:docPr id="8" name="Picture 1822"/>
+            <wp:docPr id="2" name="Picture 1617"/>
             <wp:cNvGraphicFramePr/>
             <a:graphic xmlns:a="http://schemas.openxmlformats.org/drawingml/2006/main">
               <a:graphicData uri="http://schemas.openxmlformats.org/drawingml/2006/picture">
                 <pic:pic xmlns:pic="http://schemas.openxmlformats.org/drawingml/2006/picture">
                   <pic:nvPicPr>
-                    <pic:cNvPr id="1822" name="Picture 1822"/>
+                    <pic:cNvPr id="1617" name="Picture 1617"/>
                     <pic:cNvPicPr/>
                   </pic:nvPicPr>
-                  <pic:blipFill>
+                  <pic:blipFill rotWithShape="1">
                     <a:blip r:embed="rId4" cstate="print">
                       <a:extLst>
                         <a:ext uri="{28A0092B-C50C-407E-A947-70E740481C1C}">
@@ -40,18 +43,25 @@
                         </a:ext>
                       </a:extLst>
                     </a:blip>
-                    <a:stretch>
-                      <a:fillRect/>
-                    </a:stretch>
+                    <a:srcRect r="9743"/>
+                    <a:stretch/>
                   </pic:blipFill>
-                  <pic:spPr>
+                  <pic:spPr bwMode="auto">
                     <a:xfrm>
                       <a:off x="0" y="0"/>
-                      <a:ext cx="2017776" cy="1304544"/>
+                      <a:ext cx="1828800" cy="1087755"/>
                     </a:xfrm>
                     <a:prstGeom prst="rect">
                       <a:avLst/>
                     </a:prstGeom>
+                    <a:ln>
+                      <a:noFill/>
+                    </a:ln>
+                    <a:extLst>
+                      <a:ext uri="{53640926-AAD7-44D8-BBD7-CCE9431645EC}">
+                        <a14:shadowObscured xmlns:a14="http://schemas.microsoft.com/office/drawing/2010/main"/>
+                      </a:ext>
+                    </a:extLst>
                   </pic:spPr>
                 </pic:pic>
               </a:graphicData>
@@ -70,27 +80,27 @@
           <w:noProof/>
         </w:rPr>
         <w:drawing>
-          <wp:anchor distT="0" distB="0" distL="114300" distR="114300" simplePos="0" relativeHeight="251668480" behindDoc="0" locked="0" layoutInCell="1" allowOverlap="1" wp14:anchorId="12F2EB3C" wp14:editId="440737A3">
+          <wp:anchor distT="0" distB="0" distL="114300" distR="114300" simplePos="0" relativeHeight="251660288" behindDoc="0" locked="0" layoutInCell="1" allowOverlap="1" wp14:anchorId="5A0BE03A" wp14:editId="606AF43D">
             <wp:simplePos x="0" y="0"/>
-            <wp:positionH relativeFrom="margin">
-              <wp:align>right</wp:align>
+            <wp:positionH relativeFrom="page">
+              <wp:align>center</wp:align>
             </wp:positionH>
             <wp:positionV relativeFrom="paragraph">
-              <wp:posOffset>2209800</wp:posOffset>
+              <wp:posOffset>414</wp:posOffset>
             </wp:positionV>
-            <wp:extent cx="2017395" cy="1304290"/>
-            <wp:effectExtent l="0" t="0" r="1905" b="0"/>
+            <wp:extent cx="1828800" cy="1087755"/>
+            <wp:effectExtent l="0" t="0" r="0" b="0"/>
             <wp:wrapSquare wrapText="bothSides"/>
-            <wp:docPr id="5" name="Picture 1822"/>
+            <wp:docPr id="1" name="Picture 1617"/>
             <wp:cNvGraphicFramePr/>
             <a:graphic xmlns:a="http://schemas.openxmlformats.org/drawingml/2006/main">
               <a:graphicData uri="http://schemas.openxmlformats.org/drawingml/2006/picture">
                 <pic:pic xmlns:pic="http://schemas.openxmlformats.org/drawingml/2006/picture">
                   <pic:nvPicPr>
-                    <pic:cNvPr id="1822" name="Picture 1822"/>
+                    <pic:cNvPr id="1617" name="Picture 1617"/>
                     <pic:cNvPicPr/>
                   </pic:nvPicPr>
-                  <pic:blipFill>
+                  <pic:blipFill rotWithShape="1">
                     <a:blip r:embed="rId4" cstate="print">
                       <a:extLst>
                         <a:ext uri="{28A0092B-C50C-407E-A947-70E740481C1C}">
@@ -98,18 +108,25 @@
                         </a:ext>
                       </a:extLst>
                     </a:blip>
-                    <a:stretch>
-                      <a:fillRect/>
-                    </a:stretch>
+                    <a:srcRect r="9743"/>
+                    <a:stretch/>
                   </pic:blipFill>
-                  <pic:spPr>
+                  <pic:spPr bwMode="auto">
                     <a:xfrm>
                       <a:off x="0" y="0"/>
-                      <a:ext cx="2017395" cy="1304290"/>
+                      <a:ext cx="1828800" cy="1087755"/>
                     </a:xfrm>
                     <a:prstGeom prst="rect">
                       <a:avLst/>
                     </a:prstGeom>
+                    <a:ln>
+                      <a:noFill/>
+                    </a:ln>
+                    <a:extLst>
+                      <a:ext uri="{53640926-AAD7-44D8-BBD7-CCE9431645EC}">
+                        <a14:shadowObscured xmlns:a14="http://schemas.microsoft.com/office/drawing/2010/main"/>
+                      </a:ext>
+                    </a:extLst>
                   </pic:spPr>
                 </pic:pic>
               </a:graphicData>
@@ -128,27 +145,27 @@
           <w:noProof/>
         </w:rPr>
         <w:drawing>
-          <wp:anchor distT="0" distB="0" distL="114300" distR="114300" simplePos="0" relativeHeight="251662336" behindDoc="0" locked="0" layoutInCell="1" allowOverlap="1" wp14:anchorId="51A86732" wp14:editId="7DF4A5DB">
+          <wp:anchor distT="0" distB="0" distL="114300" distR="114300" simplePos="0" relativeHeight="251658240" behindDoc="0" locked="0" layoutInCell="1" allowOverlap="1" wp14:anchorId="5D29CA61" wp14:editId="67E20816">
             <wp:simplePos x="0" y="0"/>
             <wp:positionH relativeFrom="margin">
-              <wp:align>right</wp:align>
+              <wp:align>left</wp:align>
             </wp:positionH>
             <wp:positionV relativeFrom="paragraph">
-              <wp:posOffset>9525</wp:posOffset>
+              <wp:posOffset>525</wp:posOffset>
             </wp:positionV>
-            <wp:extent cx="2017776" cy="1304544"/>
-            <wp:effectExtent l="0" t="0" r="1905" b="0"/>
+            <wp:extent cx="1828800" cy="1087755"/>
+            <wp:effectExtent l="0" t="0" r="0" b="0"/>
             <wp:wrapSquare wrapText="bothSides"/>
-            <wp:docPr id="2" name="Picture 1822"/>
+            <wp:docPr id="1617" name="Picture 1617"/>
             <wp:cNvGraphicFramePr/>
             <a:graphic xmlns:a="http://schemas.openxmlformats.org/drawingml/2006/main">
               <a:graphicData uri="http://schemas.openxmlformats.org/drawingml/2006/picture">
                 <pic:pic xmlns:pic="http://schemas.openxmlformats.org/drawingml/2006/picture">
                   <pic:nvPicPr>
-                    <pic:cNvPr id="1822" name="Picture 1822"/>
+                    <pic:cNvPr id="1617" name="Picture 1617"/>
                     <pic:cNvPicPr/>
                   </pic:nvPicPr>
-                  <pic:blipFill>
+                  <pic:blipFill rotWithShape="1">
                     <a:blip r:embed="rId4" cstate="print">
                       <a:extLst>
                         <a:ext uri="{28A0092B-C50C-407E-A947-70E740481C1C}">
@@ -156,18 +173,96 @@
                         </a:ext>
                       </a:extLst>
                     </a:blip>
-                    <a:stretch>
-                      <a:fillRect/>
-                    </a:stretch>
+                    <a:srcRect r="9743"/>
+                    <a:stretch/>
                   </pic:blipFill>
-                  <pic:spPr>
+                  <pic:spPr bwMode="auto">
                     <a:xfrm>
                       <a:off x="0" y="0"/>
-                      <a:ext cx="2017776" cy="1304544"/>
+                      <a:ext cx="1828800" cy="1087755"/>
                     </a:xfrm>
                     <a:prstGeom prst="rect">
                       <a:avLst/>
                     </a:prstGeom>
+                    <a:ln>
+                      <a:noFill/>
+                    </a:ln>
+                    <a:extLst>
+                      <a:ext uri="{53640926-AAD7-44D8-BBD7-CCE9431645EC}">
+                        <a14:shadowObscured xmlns:a14="http://schemas.microsoft.com/office/drawing/2010/main"/>
+                      </a:ext>
+                    </a:extLst>
+                  </pic:spPr>
+                </pic:pic>
+              </a:graphicData>
+            </a:graphic>
+            <wp14:sizeRelH relativeFrom="page">
+              <wp14:pctWidth>0</wp14:pctWidth>
+            </wp14:sizeRelH>
+            <wp14:sizeRelV relativeFrom="page">
+              <wp14:pctHeight>0</wp14:pctHeight>
+            </wp14:sizeRelV>
+          </wp:anchor>
+        </w:drawing>
+      </w:r>
+    </w:p>
+    <w:p>
+      <w:pPr>
+        <w:spacing w:after="0"/>
+        <w:ind w:left="5523"/>
+      </w:pPr>
+      <w:r>
+        <w:rPr>
+          <w:noProof/>
+        </w:rPr>
+        <w:drawing>
+          <wp:anchor distT="0" distB="0" distL="114300" distR="114300" simplePos="0" relativeHeight="251674624" behindDoc="0" locked="0" layoutInCell="1" allowOverlap="1" wp14:anchorId="710305AA" wp14:editId="25C00DBA">
+            <wp:simplePos x="0" y="0"/>
+            <wp:positionH relativeFrom="margin">
+              <wp:align>left</wp:align>
+            </wp:positionH>
+            <wp:positionV relativeFrom="paragraph">
+              <wp:posOffset>4844167</wp:posOffset>
+            </wp:positionV>
+            <wp:extent cx="1828800" cy="1087755"/>
+            <wp:effectExtent l="0" t="0" r="0" b="0"/>
+            <wp:wrapSquare wrapText="bothSides"/>
+            <wp:docPr id="8" name="Picture 1617"/>
+            <wp:cNvGraphicFramePr/>
+            <a:graphic xmlns:a="http://schemas.openxmlformats.org/drawingml/2006/main">
+              <a:graphicData uri="http://schemas.openxmlformats.org/drawingml/2006/picture">
+                <pic:pic xmlns:pic="http://schemas.openxmlformats.org/drawingml/2006/picture">
+                  <pic:nvPicPr>
+                    <pic:cNvPr id="1617" name="Picture 1617"/>
+                    <pic:cNvPicPr/>
+                  </pic:nvPicPr>
+                  <pic:blipFill rotWithShape="1">
+                    <a:blip r:embed="rId4" cstate="print">
+                      <a:extLst>
+                        <a:ext uri="{28A0092B-C50C-407E-A947-70E740481C1C}">
+                          <a14:useLocalDpi xmlns:a14="http://schemas.microsoft.com/office/drawing/2010/main" val="0"/>
+                        </a:ext>
+                      </a:extLst>
+                    </a:blip>
+                    <a:srcRect r="9743"/>
+                    <a:stretch/>
+                  </pic:blipFill>
+                  <pic:spPr bwMode="auto">
+                    <a:xfrm>
+                      <a:off x="0" y="0"/>
+                      <a:ext cx="1828800" cy="1087755"/>
+                    </a:xfrm>
+                    <a:prstGeom prst="rect">
+                      <a:avLst/>
+                    </a:prstGeom>
+                    <a:ln>
+                      <a:noFill/>
+                    </a:ln>
+                    <a:extLst>
+                      <a:ext uri="{53640926-AAD7-44D8-BBD7-CCE9431645EC}">
+                        <a14:shadowObscured xmlns:a14="http://schemas.microsoft.com/office/drawing/2010/main"/>
+                      </a:ext>
+                    </a:extLst>
                   </pic:spPr>
                 </pic:pic>
               </a:graphicData>
@@ -186,27 +281,27 @@
           <w:noProof/>
         </w:rPr>
         <w:drawing>
-          <wp:anchor distT="0" distB="0" distL="114300" distR="114300" simplePos="0" relativeHeight="251660288" behindDoc="0" locked="0" layoutInCell="1" allowOverlap="1" wp14:anchorId="185934C8" wp14:editId="303FDC67">
+          <wp:anchor distT="0" distB="0" distL="114300" distR="114300" simplePos="0" relativeHeight="251672576" behindDoc="0" locked="0" layoutInCell="1" allowOverlap="1" wp14:anchorId="44B094DD" wp14:editId="49FDB907">
             <wp:simplePos x="0" y="0"/>
-            <wp:positionH relativeFrom="margin">
+            <wp:positionH relativeFrom="page">
               <wp:align>center</wp:align>
             </wp:positionH>
             <wp:positionV relativeFrom="paragraph">
-              <wp:posOffset>0</wp:posOffset>
+              <wp:posOffset>4843918</wp:posOffset>
             </wp:positionV>
-            <wp:extent cx="2017776" cy="1304544"/>
-            <wp:effectExtent l="0" t="0" r="1905" b="0"/>
+            <wp:extent cx="1828800" cy="1087755"/>
+            <wp:effectExtent l="0" t="0" r="0" b="0"/>
             <wp:wrapSquare wrapText="bothSides"/>
-            <wp:docPr id="1" name="Picture 1822"/>
+            <wp:docPr id="7" name="Picture 1617"/>
             <wp:cNvGraphicFramePr/>
             <a:graphic xmlns:a="http://schemas.openxmlformats.org/drawingml/2006/main">
               <a:graphicData uri="http://schemas.openxmlformats.org/drawingml/2006/picture">
                 <pic:pic xmlns:pic="http://schemas.openxmlformats.org/drawingml/2006/picture">
                   <pic:nvPicPr>
-                    <pic:cNvPr id="1822" name="Picture 1822"/>
+                    <pic:cNvPr id="1617" name="Picture 1617"/>
                     <pic:cNvPicPr/>
                   </pic:nvPicPr>
-                  <pic:blipFill>
+                  <pic:blipFill rotWithShape="1">
                     <a:blip r:embed="rId4" cstate="print">
                       <a:extLst>
                         <a:ext uri="{28A0092B-C50C-407E-A947-70E740481C1C}">
@@ -214,18 +309,25 @@
                         </a:ext>
                       </a:extLst>
                     </a:blip>
-                    <a:stretch>
-                      <a:fillRect/>
-                    </a:stretch>
+                    <a:srcRect r="9743"/>
+                    <a:stretch/>
                   </pic:blipFill>
-                  <pic:spPr>
+                  <pic:spPr bwMode="auto">
                     <a:xfrm>
                       <a:off x="0" y="0"/>
-                      <a:ext cx="2017776" cy="1304544"/>
+                      <a:ext cx="1828800" cy="1087755"/>
                     </a:xfrm>
                     <a:prstGeom prst="rect">
                       <a:avLst/>
                     </a:prstGeom>
+                    <a:ln>
+                      <a:noFill/>
+                    </a:ln>
+                    <a:extLst>
+                      <a:ext uri="{53640926-AAD7-44D8-BBD7-CCE9431645EC}">
+                        <a14:shadowObscured xmlns:a14="http://schemas.microsoft.com/office/drawing/2010/main"/>
+                      </a:ext>
+                    </a:extLst>
                   </pic:spPr>
                 </pic:pic>
               </a:graphicData>
@@ -244,27 +346,27 @@
           <w:noProof/>
         </w:rPr>
         <w:drawing>
-          <wp:anchor distT="0" distB="0" distL="114300" distR="114300" simplePos="0" relativeHeight="251666432" behindDoc="0" locked="0" layoutInCell="1" allowOverlap="1" wp14:anchorId="64E4957C" wp14:editId="73E5A819">
+          <wp:anchor distT="0" distB="0" distL="114300" distR="114300" simplePos="0" relativeHeight="251670528" behindDoc="0" locked="0" layoutInCell="1" allowOverlap="1" wp14:anchorId="1772464E" wp14:editId="44AB4C0F">
             <wp:simplePos x="0" y="0"/>
             <wp:positionH relativeFrom="margin">
-              <wp:align>center</wp:align>
+              <wp:align>right</wp:align>
             </wp:positionH>
             <wp:positionV relativeFrom="paragraph">
-              <wp:posOffset>2209800</wp:posOffset>
+              <wp:posOffset>4836767</wp:posOffset>
             </wp:positionV>
-            <wp:extent cx="2017395" cy="1304290"/>
-            <wp:effectExtent l="0" t="0" r="1905" b="0"/>
+            <wp:extent cx="1828800" cy="1087755"/>
+            <wp:effectExtent l="0" t="0" r="0" b="0"/>
             <wp:wrapSquare wrapText="bothSides"/>
-            <wp:docPr id="4" name="Picture 1822"/>
+            <wp:docPr id="6" name="Picture 1617"/>
             <wp:cNvGraphicFramePr/>
             <a:graphic xmlns:a="http://schemas.openxmlformats.org/drawingml/2006/main">
               <a:graphicData uri="http://schemas.openxmlformats.org/drawingml/2006/picture">
                 <pic:pic xmlns:pic="http://schemas.openxmlformats.org/drawingml/2006/picture">
                   <pic:nvPicPr>
-                    <pic:cNvPr id="1822" name="Picture 1822"/>
+                    <pic:cNvPr id="1617" name="Picture 1617"/>
                     <pic:cNvPicPr/>
                   </pic:nvPicPr>
-                  <pic:blipFill>
+                  <pic:blipFill rotWithShape="1">
                     <a:blip r:embed="rId4" cstate="print">
                       <a:extLst>
                         <a:ext uri="{28A0092B-C50C-407E-A947-70E740481C1C}">
@@ -272,18 +374,25 @@
                         </a:ext>
                       </a:extLst>
                     </a:blip>
-                    <a:stretch>
-                      <a:fillRect/>
-                    </a:stretch>
+                    <a:srcRect r="9743"/>
+                    <a:stretch/>
                   </pic:blipFill>
-                  <pic:spPr>
+                  <pic:spPr bwMode="auto">
                     <a:xfrm>
                       <a:off x="0" y="0"/>
-                      <a:ext cx="2017395" cy="1304290"/>
+                      <a:ext cx="1828800" cy="1087755"/>
                     </a:xfrm>
                     <a:prstGeom prst="rect">
                       <a:avLst/>
                     </a:prstGeom>
+                    <a:ln>
+                      <a:noFill/>
+                    </a:ln>
+                    <a:extLst>
+                      <a:ext uri="{53640926-AAD7-44D8-BBD7-CCE9431645EC}">
+                        <a14:shadowObscured xmlns:a14="http://schemas.microsoft.com/office/drawing/2010/main"/>
+                      </a:ext>
+                    </a:extLst>
                   </pic:spPr>
                 </pic:pic>
               </a:graphicData>
@@ -302,27 +411,27 @@
           <w:noProof/>
         </w:rPr>
         <w:drawing>
-          <wp:anchor distT="0" distB="0" distL="114300" distR="114300" simplePos="0" relativeHeight="251672576" behindDoc="0" locked="0" layoutInCell="1" allowOverlap="1" wp14:anchorId="3F7E5949" wp14:editId="426ED911">
+          <wp:anchor distT="0" distB="0" distL="114300" distR="114300" simplePos="0" relativeHeight="251668480" behindDoc="0" locked="0" layoutInCell="1" allowOverlap="1" wp14:anchorId="3F64DBD0" wp14:editId="100DEC93">
             <wp:simplePos x="0" y="0"/>
             <wp:positionH relativeFrom="margin">
-              <wp:align>center</wp:align>
+              <wp:align>right</wp:align>
             </wp:positionH>
             <wp:positionV relativeFrom="paragraph">
-              <wp:posOffset>4424045</wp:posOffset>
+              <wp:posOffset>2324156</wp:posOffset>
             </wp:positionV>
-            <wp:extent cx="2017776" cy="1304544"/>
-            <wp:effectExtent l="0" t="0" r="1905" b="0"/>
+            <wp:extent cx="1828800" cy="1087755"/>
+            <wp:effectExtent l="0" t="0" r="0" b="0"/>
             <wp:wrapSquare wrapText="bothSides"/>
-            <wp:docPr id="7" name="Picture 1822"/>
+            <wp:docPr id="5" name="Picture 1617"/>
             <wp:cNvGraphicFramePr/>
             <a:graphic xmlns:a="http://schemas.openxmlformats.org/drawingml/2006/main">
               <a:graphicData uri="http://schemas.openxmlformats.org/drawingml/2006/picture">
                 <pic:pic xmlns:pic="http://schemas.openxmlformats.org/drawingml/2006/picture">
                   <pic:nvPicPr>
-                    <pic:cNvPr id="1822" name="Picture 1822"/>
+                    <pic:cNvPr id="1617" name="Picture 1617"/>
                     <pic:cNvPicPr/>
                   </pic:nvPicPr>
-                  <pic:blipFill>
+                  <pic:blipFill rotWithShape="1">
                     <a:blip r:embed="rId4" cstate="print">
                       <a:extLst>
                         <a:ext uri="{28A0092B-C50C-407E-A947-70E740481C1C}">
@@ -330,18 +439,25 @@
                         </a:ext>
                       </a:extLst>
                     </a:blip>
-                    <a:stretch>
-                      <a:fillRect/>
-                    </a:stretch>
+                    <a:srcRect r="9743"/>
+                    <a:stretch/>
                   </pic:blipFill>
-                  <pic:spPr>
+                  <pic:spPr bwMode="auto">
                     <a:xfrm>
                       <a:off x="0" y="0"/>
-                      <a:ext cx="2017776" cy="1304544"/>
+                      <a:ext cx="1828800" cy="1087755"/>
                     </a:xfrm>
                     <a:prstGeom prst="rect">
                       <a:avLst/>
                     </a:prstGeom>
+                    <a:ln>
+                      <a:noFill/>
+                    </a:ln>
+                    <a:extLst>
+                      <a:ext uri="{53640926-AAD7-44D8-BBD7-CCE9431645EC}">
+                        <a14:shadowObscured xmlns:a14="http://schemas.microsoft.com/office/drawing/2010/main"/>
+                      </a:ext>
+                    </a:extLst>
                   </pic:spPr>
                 </pic:pic>
               </a:graphicData>
@@ -360,27 +476,27 @@
           <w:noProof/>
         </w:rPr>
         <w:drawing>
-          <wp:anchor distT="0" distB="0" distL="114300" distR="114300" simplePos="0" relativeHeight="251670528" behindDoc="0" locked="0" layoutInCell="1" allowOverlap="1" wp14:anchorId="14C3633A" wp14:editId="13316171">
+          <wp:anchor distT="0" distB="0" distL="114300" distR="114300" simplePos="0" relativeHeight="251666432" behindDoc="0" locked="0" layoutInCell="1" allowOverlap="1" wp14:anchorId="655A301B" wp14:editId="5F04C37C">
             <wp:simplePos x="0" y="0"/>
             <wp:positionH relativeFrom="margin">
-              <wp:align>left</wp:align>
+              <wp:align>center</wp:align>
             </wp:positionH>
             <wp:positionV relativeFrom="paragraph">
-              <wp:posOffset>4410075</wp:posOffset>
+              <wp:posOffset>2324156</wp:posOffset>
             </wp:positionV>
-            <wp:extent cx="2017395" cy="1304290"/>
-            <wp:effectExtent l="0" t="0" r="1905" b="0"/>
+            <wp:extent cx="1828800" cy="1087755"/>
+            <wp:effectExtent l="0" t="0" r="0" b="0"/>
             <wp:wrapSquare wrapText="bothSides"/>
-            <wp:docPr id="6" name="Picture 1822"/>
+            <wp:docPr id="4" name="Picture 1617"/>
             <wp:cNvGraphicFramePr/>
             <a:graphic xmlns:a="http://schemas.openxmlformats.org/drawingml/2006/main">
               <a:graphicData uri="http://schemas.openxmlformats.org/drawingml/2006/picture">
                 <pic:pic xmlns:pic="http://schemas.openxmlformats.org/drawingml/2006/picture">
                   <pic:nvPicPr>
-                    <pic:cNvPr id="1822" name="Picture 1822"/>
+                    <pic:cNvPr id="1617" name="Picture 1617"/>
                     <pic:cNvPicPr/>
                   </pic:nvPicPr>
-                  <pic:blipFill>
+                  <pic:blipFill rotWithShape="1">
                     <a:blip r:embed="rId4" cstate="print">
                       <a:extLst>
                         <a:ext uri="{28A0092B-C50C-407E-A947-70E740481C1C}">
@@ -388,18 +504,25 @@
                         </a:ext>
                       </a:extLst>
                     </a:blip>
-                    <a:stretch>
-                      <a:fillRect/>
-                    </a:stretch>
+                    <a:srcRect r="9743"/>
+                    <a:stretch/>
                   </pic:blipFill>
-                  <pic:spPr>
+                  <pic:spPr bwMode="auto">
                     <a:xfrm>
                       <a:off x="0" y="0"/>
-                      <a:ext cx="2017395" cy="1304290"/>
+                      <a:ext cx="1828800" cy="1087755"/>
                     </a:xfrm>
                     <a:prstGeom prst="rect">
                       <a:avLst/>
                     </a:prstGeom>
+                    <a:ln>
+                      <a:noFill/>
+                    </a:ln>
+                    <a:extLst>
+                      <a:ext uri="{53640926-AAD7-44D8-BBD7-CCE9431645EC}">
+                        <a14:shadowObscured xmlns:a14="http://schemas.microsoft.com/office/drawing/2010/main"/>
+                      </a:ext>
+                    </a:extLst>
                   </pic:spPr>
                 </pic:pic>
               </a:graphicData>
@@ -418,27 +541,27 @@
           <w:noProof/>
         </w:rPr>
         <w:drawing>
-          <wp:anchor distT="0" distB="0" distL="114300" distR="114300" simplePos="0" relativeHeight="251664384" behindDoc="0" locked="0" layoutInCell="1" allowOverlap="1" wp14:anchorId="1D11BB69" wp14:editId="2FF74E6C">
+          <wp:anchor distT="0" distB="0" distL="114300" distR="114300" simplePos="0" relativeHeight="251664384" behindDoc="0" locked="0" layoutInCell="1" allowOverlap="1" wp14:anchorId="7E8C03AE" wp14:editId="5F2F4182">
             <wp:simplePos x="0" y="0"/>
             <wp:positionH relativeFrom="margin">
               <wp:align>left</wp:align>
             </wp:positionH>
             <wp:positionV relativeFrom="paragraph">
-              <wp:posOffset>2209800</wp:posOffset>
+              <wp:posOffset>2324376</wp:posOffset>
             </wp:positionV>
-            <wp:extent cx="2017776" cy="1304544"/>
-            <wp:effectExtent l="0" t="0" r="1905" b="0"/>
+            <wp:extent cx="1828800" cy="1087755"/>
+            <wp:effectExtent l="0" t="0" r="0" b="0"/>
             <wp:wrapSquare wrapText="bothSides"/>
-            <wp:docPr id="3" name="Picture 1822"/>
+            <wp:docPr id="3" name="Picture 1617"/>
             <wp:cNvGraphicFramePr/>
             <a:graphic xmlns:a="http://schemas.openxmlformats.org/drawingml/2006/main">
               <a:graphicData uri="http://schemas.openxmlformats.org/drawingml/2006/picture">
                 <pic:pic xmlns:pic="http://schemas.openxmlformats.org/drawingml/2006/picture">
                   <pic:nvPicPr>
-                    <pic:cNvPr id="1822" name="Picture 1822"/>
+                    <pic:cNvPr id="1617" name="Picture 1617"/>
                     <pic:cNvPicPr/>
                   </pic:nvPicPr>
-                  <pic:blipFill>
+                  <pic:blipFill rotWithShape="1">
                     <a:blip r:embed="rId4" cstate="print">
                       <a:extLst>
                         <a:ext uri="{28A0092B-C50C-407E-A947-70E740481C1C}">
@@ -446,76 +569,25 @@
                         </a:ext>
                       </a:extLst>
                     </a:blip>
-                    <a:stretch>
-                      <a:fillRect/>
-                    </a:stretch>
+                    <a:srcRect r="9743"/>
+                    <a:stretch/>
                   </pic:blipFill>
-                  <pic:spPr>
+                  <pic:spPr bwMode="auto">
                     <a:xfrm>
                       <a:off x="0" y="0"/>
-                      <a:ext cx="2017776" cy="1304544"/>
+                      <a:ext cx="1828800" cy="1087755"/>
                     </a:xfrm>
                     <a:prstGeom prst="rect">
                       <a:avLst/>
                     </a:prstGeom>
-                  </pic:spPr>
-                </pic:pic>
-              </a:graphicData>
-            </a:graphic>
-            <wp14:sizeRelH relativeFrom="page">
-              <wp14:pctWidth>0</wp14:pctWidth>
-            </wp14:sizeRelH>
-            <wp14:sizeRelV relativeFrom="page">
-              <wp14:pctHeight>0</wp14:pctHeight>
-            </wp14:sizeRelV>
-          </wp:anchor>
-        </w:drawing>
-      </w:r>
-      <w:r>
-        <w:rPr>
-          <w:noProof/>
-        </w:rPr>
-        <w:drawing>
-          <wp:anchor distT="0" distB="0" distL="114300" distR="114300" simplePos="0" relativeHeight="251658240" behindDoc="0" locked="0" layoutInCell="1" allowOverlap="1" wp14:anchorId="3E2E3E71" wp14:editId="782C6716">
-            <wp:simplePos x="0" y="0"/>
-            <wp:positionH relativeFrom="column">
-              <wp:posOffset>28575</wp:posOffset>
-            </wp:positionH>
-            <wp:positionV relativeFrom="paragraph">
-              <wp:posOffset>0</wp:posOffset>
-            </wp:positionV>
-            <wp:extent cx="2017776" cy="1304544"/>
-            <wp:effectExtent l="0" t="0" r="1905" b="0"/>
-            <wp:wrapSquare wrapText="bothSides"/>
-            <wp:docPr id="1822" name="Picture 1822"/>
-            <wp:cNvGraphicFramePr/>
-            <a:graphic xmlns:a="http://schemas.openxmlformats.org/drawingml/2006/main">
-              <a:graphicData uri="http://schemas.openxmlformats.org/drawingml/2006/picture">
-                <pic:pic xmlns:pic="http://schemas.openxmlformats.org/drawingml/2006/picture">
-                  <pic:nvPicPr>
-                    <pic:cNvPr id="1822" name="Picture 1822"/>
-                    <pic:cNvPicPr/>
-                  </pic:nvPicPr>
-                  <pic:blipFill>
-                    <a:blip r:embed="rId4" cstate="print">
-                      <a:extLst>
-                        <a:ext uri="{28A0092B-C50C-407E-A947-70E740481C1C}">
-                          <a14:useLocalDpi xmlns:a14="http://schemas.microsoft.com/office/drawing/2010/main" val="0"/>
-                        </a:ext>
-                      </a:extLst>
-                    </a:blip>
-                    <a:stretch>
-                      <a:fillRect/>
-                    </a:stretch>
-                  </pic:blipFill>
-                  <pic:spPr>
-                    <a:xfrm>
-                      <a:off x="0" y="0"/>
-                      <a:ext cx="2017776" cy="1304544"/>
-                    </a:xfrm>
-                    <a:prstGeom prst="rect">
-                      <a:avLst/>
-                    </a:prstGeom>
+                    <a:ln>
+                      <a:noFill/>
+                    </a:ln>
+                    <a:extLst>
+                      <a:ext uri="{53640926-AAD7-44D8-BBD7-CCE9431645EC}">
+                        <a14:shadowObscured xmlns:a14="http://schemas.microsoft.com/office/drawing/2010/main"/>
+                      </a:ext>
+                    </a:extLst>
                   </pic:spPr>
                 </pic:pic>
               </a:graphicData>
@@ -532,7 +604,7 @@
     </w:p>
     <w:sectPr>
       <w:pgSz w:w="16838" w:h="11906" w:orient="landscape"/>
-      <w:pgMar w:top="1440" w:right="1440" w:bottom="1440" w:left="1440" w:header="720" w:footer="720" w:gutter="0"/>
+      <w:pgMar w:top="1135" w:right="962" w:bottom="1135" w:left="1134" w:header="720" w:footer="720" w:gutter="0"/>
       <w:cols w:space="720"/>
     </w:sectPr>
   </w:body>

</xml_diff>

<commit_message>
Corregir errores del RC
</commit_message>
<xml_diff>
--- a/Hardware/Impresión/Regulador de Carga.docx
+++ b/Hardware/Impresión/Regulador de Carga.docx
@@ -6,36 +6,33 @@
       <w:pPr>
         <w:spacing w:after="0"/>
         <w:ind w:left="5523"/>
-        <w:rPr>
-          <w:noProof/>
-        </w:rPr>
       </w:pPr>
       <w:r>
         <w:rPr>
           <w:noProof/>
         </w:rPr>
         <w:drawing>
-          <wp:anchor distT="0" distB="0" distL="114300" distR="114300" simplePos="0" relativeHeight="251662336" behindDoc="0" locked="0" layoutInCell="1" allowOverlap="1" wp14:anchorId="58C319E9" wp14:editId="6861F3E9">
+          <wp:anchor distT="0" distB="0" distL="114300" distR="114300" simplePos="0" relativeHeight="251674624" behindDoc="0" locked="0" layoutInCell="1" allowOverlap="1" wp14:anchorId="0188FBB9" wp14:editId="6068F0A7">
             <wp:simplePos x="0" y="0"/>
             <wp:positionH relativeFrom="margin">
               <wp:align>right</wp:align>
             </wp:positionH>
             <wp:positionV relativeFrom="paragraph">
-              <wp:posOffset>331</wp:posOffset>
+              <wp:posOffset>5031658</wp:posOffset>
             </wp:positionV>
-            <wp:extent cx="1828800" cy="1087755"/>
-            <wp:effectExtent l="0" t="0" r="0" b="0"/>
+            <wp:extent cx="1780032" cy="1085088"/>
+            <wp:effectExtent l="0" t="0" r="0" b="1270"/>
             <wp:wrapSquare wrapText="bothSides"/>
-            <wp:docPr id="2" name="Picture 1617"/>
+            <wp:docPr id="8" name="Picture 1523"/>
             <wp:cNvGraphicFramePr/>
             <a:graphic xmlns:a="http://schemas.openxmlformats.org/drawingml/2006/main">
               <a:graphicData uri="http://schemas.openxmlformats.org/drawingml/2006/picture">
                 <pic:pic xmlns:pic="http://schemas.openxmlformats.org/drawingml/2006/picture">
                   <pic:nvPicPr>
-                    <pic:cNvPr id="1617" name="Picture 1617"/>
+                    <pic:cNvPr id="1523" name="Picture 1523"/>
                     <pic:cNvPicPr/>
                   </pic:nvPicPr>
-                  <pic:blipFill rotWithShape="1">
+                  <pic:blipFill>
                     <a:blip r:embed="rId4" cstate="print">
                       <a:extLst>
                         <a:ext uri="{28A0092B-C50C-407E-A947-70E740481C1C}">
@@ -43,25 +40,18 @@
                         </a:ext>
                       </a:extLst>
                     </a:blip>
-                    <a:srcRect r="9743"/>
-                    <a:stretch/>
+                    <a:stretch>
+                      <a:fillRect/>
+                    </a:stretch>
                   </pic:blipFill>
-                  <pic:spPr bwMode="auto">
+                  <pic:spPr>
                     <a:xfrm>
                       <a:off x="0" y="0"/>
-                      <a:ext cx="1828800" cy="1087755"/>
+                      <a:ext cx="1780032" cy="1085088"/>
                     </a:xfrm>
                     <a:prstGeom prst="rect">
                       <a:avLst/>
                     </a:prstGeom>
-                    <a:ln>
-                      <a:noFill/>
-                    </a:ln>
-                    <a:extLst>
-                      <a:ext uri="{53640926-AAD7-44D8-BBD7-CCE9431645EC}">
-                        <a14:shadowObscured xmlns:a14="http://schemas.microsoft.com/office/drawing/2010/main"/>
-                      </a:ext>
-                    </a:extLst>
                   </pic:spPr>
                 </pic:pic>
               </a:graphicData>
@@ -80,27 +70,27 @@
           <w:noProof/>
         </w:rPr>
         <w:drawing>
-          <wp:anchor distT="0" distB="0" distL="114300" distR="114300" simplePos="0" relativeHeight="251660288" behindDoc="0" locked="0" layoutInCell="1" allowOverlap="1" wp14:anchorId="5A0BE03A" wp14:editId="606AF43D">
+          <wp:anchor distT="0" distB="0" distL="114300" distR="114300" simplePos="0" relativeHeight="251672576" behindDoc="0" locked="0" layoutInCell="1" allowOverlap="1" wp14:anchorId="44090DDB" wp14:editId="12ADA1D2">
             <wp:simplePos x="0" y="0"/>
             <wp:positionH relativeFrom="page">
               <wp:align>center</wp:align>
             </wp:positionH>
             <wp:positionV relativeFrom="paragraph">
-              <wp:posOffset>414</wp:posOffset>
+              <wp:posOffset>5031575</wp:posOffset>
             </wp:positionV>
-            <wp:extent cx="1828800" cy="1087755"/>
-            <wp:effectExtent l="0" t="0" r="0" b="0"/>
+            <wp:extent cx="1780032" cy="1085088"/>
+            <wp:effectExtent l="0" t="0" r="0" b="1270"/>
             <wp:wrapSquare wrapText="bothSides"/>
-            <wp:docPr id="1" name="Picture 1617"/>
+            <wp:docPr id="7" name="Picture 1523"/>
             <wp:cNvGraphicFramePr/>
             <a:graphic xmlns:a="http://schemas.openxmlformats.org/drawingml/2006/main">
               <a:graphicData uri="http://schemas.openxmlformats.org/drawingml/2006/picture">
                 <pic:pic xmlns:pic="http://schemas.openxmlformats.org/drawingml/2006/picture">
                   <pic:nvPicPr>
-                    <pic:cNvPr id="1617" name="Picture 1617"/>
+                    <pic:cNvPr id="1523" name="Picture 1523"/>
                     <pic:cNvPicPr/>
                   </pic:nvPicPr>
-                  <pic:blipFill rotWithShape="1">
+                  <pic:blipFill>
                     <a:blip r:embed="rId4" cstate="print">
                       <a:extLst>
                         <a:ext uri="{28A0092B-C50C-407E-A947-70E740481C1C}">
@@ -108,25 +98,18 @@
                         </a:ext>
                       </a:extLst>
                     </a:blip>
-                    <a:srcRect r="9743"/>
-                    <a:stretch/>
+                    <a:stretch>
+                      <a:fillRect/>
+                    </a:stretch>
                   </pic:blipFill>
-                  <pic:spPr bwMode="auto">
+                  <pic:spPr>
                     <a:xfrm>
                       <a:off x="0" y="0"/>
-                      <a:ext cx="1828800" cy="1087755"/>
+                      <a:ext cx="1780032" cy="1085088"/>
                     </a:xfrm>
                     <a:prstGeom prst="rect">
                       <a:avLst/>
                     </a:prstGeom>
-                    <a:ln>
-                      <a:noFill/>
-                    </a:ln>
-                    <a:extLst>
-                      <a:ext uri="{53640926-AAD7-44D8-BBD7-CCE9431645EC}">
-                        <a14:shadowObscured xmlns:a14="http://schemas.microsoft.com/office/drawing/2010/main"/>
-                      </a:ext>
-                    </a:extLst>
                   </pic:spPr>
                 </pic:pic>
               </a:graphicData>
@@ -145,27 +128,27 @@
           <w:noProof/>
         </w:rPr>
         <w:drawing>
-          <wp:anchor distT="0" distB="0" distL="114300" distR="114300" simplePos="0" relativeHeight="251658240" behindDoc="0" locked="0" layoutInCell="1" allowOverlap="1" wp14:anchorId="5D29CA61" wp14:editId="67E20816">
+          <wp:anchor distT="0" distB="0" distL="114300" distR="114300" simplePos="0" relativeHeight="251670528" behindDoc="0" locked="0" layoutInCell="1" allowOverlap="1" wp14:anchorId="0503CDF6" wp14:editId="59E09C5F">
             <wp:simplePos x="0" y="0"/>
             <wp:positionH relativeFrom="margin">
               <wp:align>left</wp:align>
             </wp:positionH>
             <wp:positionV relativeFrom="paragraph">
-              <wp:posOffset>525</wp:posOffset>
+              <wp:posOffset>5021553</wp:posOffset>
             </wp:positionV>
-            <wp:extent cx="1828800" cy="1087755"/>
-            <wp:effectExtent l="0" t="0" r="0" b="0"/>
+            <wp:extent cx="1780032" cy="1085088"/>
+            <wp:effectExtent l="0" t="0" r="0" b="1270"/>
             <wp:wrapSquare wrapText="bothSides"/>
-            <wp:docPr id="1617" name="Picture 1617"/>
+            <wp:docPr id="6" name="Picture 1523"/>
             <wp:cNvGraphicFramePr/>
             <a:graphic xmlns:a="http://schemas.openxmlformats.org/drawingml/2006/main">
               <a:graphicData uri="http://schemas.openxmlformats.org/drawingml/2006/picture">
                 <pic:pic xmlns:pic="http://schemas.openxmlformats.org/drawingml/2006/picture">
                   <pic:nvPicPr>
-                    <pic:cNvPr id="1617" name="Picture 1617"/>
+                    <pic:cNvPr id="1523" name="Picture 1523"/>
                     <pic:cNvPicPr/>
                   </pic:nvPicPr>
-                  <pic:blipFill rotWithShape="1">
+                  <pic:blipFill>
                     <a:blip r:embed="rId4" cstate="print">
                       <a:extLst>
                         <a:ext uri="{28A0092B-C50C-407E-A947-70E740481C1C}">
@@ -173,96 +156,18 @@
                         </a:ext>
                       </a:extLst>
                     </a:blip>
-                    <a:srcRect r="9743"/>
-                    <a:stretch/>
+                    <a:stretch>
+                      <a:fillRect/>
+                    </a:stretch>
                   </pic:blipFill>
-                  <pic:spPr bwMode="auto">
+                  <pic:spPr>
                     <a:xfrm>
                       <a:off x="0" y="0"/>
-                      <a:ext cx="1828800" cy="1087755"/>
+                      <a:ext cx="1780032" cy="1085088"/>
                     </a:xfrm>
                     <a:prstGeom prst="rect">
                       <a:avLst/>
                     </a:prstGeom>
-                    <a:ln>
-                      <a:noFill/>
-                    </a:ln>
-                    <a:extLst>
-                      <a:ext uri="{53640926-AAD7-44D8-BBD7-CCE9431645EC}">
-                        <a14:shadowObscured xmlns:a14="http://schemas.microsoft.com/office/drawing/2010/main"/>
-                      </a:ext>
-                    </a:extLst>
-                  </pic:spPr>
-                </pic:pic>
-              </a:graphicData>
-            </a:graphic>
-            <wp14:sizeRelH relativeFrom="page">
-              <wp14:pctWidth>0</wp14:pctWidth>
-            </wp14:sizeRelH>
-            <wp14:sizeRelV relativeFrom="page">
-              <wp14:pctHeight>0</wp14:pctHeight>
-            </wp14:sizeRelV>
-          </wp:anchor>
-        </w:drawing>
-      </w:r>
-    </w:p>
-    <w:p>
-      <w:pPr>
-        <w:spacing w:after="0"/>
-        <w:ind w:left="5523"/>
-      </w:pPr>
-      <w:r>
-        <w:rPr>
-          <w:noProof/>
-        </w:rPr>
-        <w:drawing>
-          <wp:anchor distT="0" distB="0" distL="114300" distR="114300" simplePos="0" relativeHeight="251674624" behindDoc="0" locked="0" layoutInCell="1" allowOverlap="1" wp14:anchorId="710305AA" wp14:editId="25C00DBA">
-            <wp:simplePos x="0" y="0"/>
-            <wp:positionH relativeFrom="margin">
-              <wp:align>left</wp:align>
-            </wp:positionH>
-            <wp:positionV relativeFrom="paragraph">
-              <wp:posOffset>4844167</wp:posOffset>
-            </wp:positionV>
-            <wp:extent cx="1828800" cy="1087755"/>
-            <wp:effectExtent l="0" t="0" r="0" b="0"/>
-            <wp:wrapSquare wrapText="bothSides"/>
-            <wp:docPr id="8" name="Picture 1617"/>
-            <wp:cNvGraphicFramePr/>
-            <a:graphic xmlns:a="http://schemas.openxmlformats.org/drawingml/2006/main">
-              <a:graphicData uri="http://schemas.openxmlformats.org/drawingml/2006/picture">
-                <pic:pic xmlns:pic="http://schemas.openxmlformats.org/drawingml/2006/picture">
-                  <pic:nvPicPr>
-                    <pic:cNvPr id="1617" name="Picture 1617"/>
-                    <pic:cNvPicPr/>
-                  </pic:nvPicPr>
-                  <pic:blipFill rotWithShape="1">
-                    <a:blip r:embed="rId4" cstate="print">
-                      <a:extLst>
-                        <a:ext uri="{28A0092B-C50C-407E-A947-70E740481C1C}">
-                          <a14:useLocalDpi xmlns:a14="http://schemas.microsoft.com/office/drawing/2010/main" val="0"/>
-                        </a:ext>
-                      </a:extLst>
-                    </a:blip>
-                    <a:srcRect r="9743"/>
-                    <a:stretch/>
-                  </pic:blipFill>
-                  <pic:spPr bwMode="auto">
-                    <a:xfrm>
-                      <a:off x="0" y="0"/>
-                      <a:ext cx="1828800" cy="1087755"/>
-                    </a:xfrm>
-                    <a:prstGeom prst="rect">
-                      <a:avLst/>
-                    </a:prstGeom>
-                    <a:ln>
-                      <a:noFill/>
-                    </a:ln>
-                    <a:extLst>
-                      <a:ext uri="{53640926-AAD7-44D8-BBD7-CCE9431645EC}">
-                        <a14:shadowObscured xmlns:a14="http://schemas.microsoft.com/office/drawing/2010/main"/>
-                      </a:ext>
-                    </a:extLst>
                   </pic:spPr>
                 </pic:pic>
               </a:graphicData>
@@ -281,27 +186,27 @@
           <w:noProof/>
         </w:rPr>
         <w:drawing>
-          <wp:anchor distT="0" distB="0" distL="114300" distR="114300" simplePos="0" relativeHeight="251672576" behindDoc="0" locked="0" layoutInCell="1" allowOverlap="1" wp14:anchorId="44B094DD" wp14:editId="49FDB907">
+          <wp:anchor distT="0" distB="0" distL="114300" distR="114300" simplePos="0" relativeHeight="251668480" behindDoc="0" locked="0" layoutInCell="1" allowOverlap="1" wp14:anchorId="5B3524F5" wp14:editId="12BD05E8">
             <wp:simplePos x="0" y="0"/>
-            <wp:positionH relativeFrom="page">
-              <wp:align>center</wp:align>
+            <wp:positionH relativeFrom="margin">
+              <wp:align>left</wp:align>
             </wp:positionH>
             <wp:positionV relativeFrom="paragraph">
-              <wp:posOffset>4843918</wp:posOffset>
+              <wp:posOffset>2508941</wp:posOffset>
             </wp:positionV>
-            <wp:extent cx="1828800" cy="1087755"/>
-            <wp:effectExtent l="0" t="0" r="0" b="0"/>
+            <wp:extent cx="1780032" cy="1085088"/>
+            <wp:effectExtent l="0" t="0" r="0" b="1270"/>
             <wp:wrapSquare wrapText="bothSides"/>
-            <wp:docPr id="7" name="Picture 1617"/>
+            <wp:docPr id="5" name="Picture 1523"/>
             <wp:cNvGraphicFramePr/>
             <a:graphic xmlns:a="http://schemas.openxmlformats.org/drawingml/2006/main">
               <a:graphicData uri="http://schemas.openxmlformats.org/drawingml/2006/picture">
                 <pic:pic xmlns:pic="http://schemas.openxmlformats.org/drawingml/2006/picture">
                   <pic:nvPicPr>
-                    <pic:cNvPr id="1617" name="Picture 1617"/>
+                    <pic:cNvPr id="1523" name="Picture 1523"/>
                     <pic:cNvPicPr/>
                   </pic:nvPicPr>
-                  <pic:blipFill rotWithShape="1">
+                  <pic:blipFill>
                     <a:blip r:embed="rId4" cstate="print">
                       <a:extLst>
                         <a:ext uri="{28A0092B-C50C-407E-A947-70E740481C1C}">
@@ -309,25 +214,18 @@
                         </a:ext>
                       </a:extLst>
                     </a:blip>
-                    <a:srcRect r="9743"/>
-                    <a:stretch/>
+                    <a:stretch>
+                      <a:fillRect/>
+                    </a:stretch>
                   </pic:blipFill>
-                  <pic:spPr bwMode="auto">
+                  <pic:spPr>
                     <a:xfrm>
                       <a:off x="0" y="0"/>
-                      <a:ext cx="1828800" cy="1087755"/>
+                      <a:ext cx="1780032" cy="1085088"/>
                     </a:xfrm>
                     <a:prstGeom prst="rect">
                       <a:avLst/>
                     </a:prstGeom>
-                    <a:ln>
-                      <a:noFill/>
-                    </a:ln>
-                    <a:extLst>
-                      <a:ext uri="{53640926-AAD7-44D8-BBD7-CCE9431645EC}">
-                        <a14:shadowObscured xmlns:a14="http://schemas.microsoft.com/office/drawing/2010/main"/>
-                      </a:ext>
-                    </a:extLst>
                   </pic:spPr>
                 </pic:pic>
               </a:graphicData>
@@ -346,27 +244,27 @@
           <w:noProof/>
         </w:rPr>
         <w:drawing>
-          <wp:anchor distT="0" distB="0" distL="114300" distR="114300" simplePos="0" relativeHeight="251670528" behindDoc="0" locked="0" layoutInCell="1" allowOverlap="1" wp14:anchorId="1772464E" wp14:editId="44AB4C0F">
+          <wp:anchor distT="0" distB="0" distL="114300" distR="114300" simplePos="0" relativeHeight="251666432" behindDoc="0" locked="0" layoutInCell="1" allowOverlap="1" wp14:anchorId="71A6713F" wp14:editId="76614C17">
             <wp:simplePos x="0" y="0"/>
             <wp:positionH relativeFrom="margin">
-              <wp:align>right</wp:align>
+              <wp:align>center</wp:align>
             </wp:positionH>
             <wp:positionV relativeFrom="paragraph">
-              <wp:posOffset>4836767</wp:posOffset>
+              <wp:posOffset>2508941</wp:posOffset>
             </wp:positionV>
-            <wp:extent cx="1828800" cy="1087755"/>
-            <wp:effectExtent l="0" t="0" r="0" b="0"/>
+            <wp:extent cx="1780032" cy="1085088"/>
+            <wp:effectExtent l="0" t="0" r="0" b="1270"/>
             <wp:wrapSquare wrapText="bothSides"/>
-            <wp:docPr id="6" name="Picture 1617"/>
+            <wp:docPr id="4" name="Picture 1523"/>
             <wp:cNvGraphicFramePr/>
             <a:graphic xmlns:a="http://schemas.openxmlformats.org/drawingml/2006/main">
               <a:graphicData uri="http://schemas.openxmlformats.org/drawingml/2006/picture">
                 <pic:pic xmlns:pic="http://schemas.openxmlformats.org/drawingml/2006/picture">
                   <pic:nvPicPr>
-                    <pic:cNvPr id="1617" name="Picture 1617"/>
+                    <pic:cNvPr id="1523" name="Picture 1523"/>
                     <pic:cNvPicPr/>
                   </pic:nvPicPr>
-                  <pic:blipFill rotWithShape="1">
+                  <pic:blipFill>
                     <a:blip r:embed="rId4" cstate="print">
                       <a:extLst>
                         <a:ext uri="{28A0092B-C50C-407E-A947-70E740481C1C}">
@@ -374,25 +272,18 @@
                         </a:ext>
                       </a:extLst>
                     </a:blip>
-                    <a:srcRect r="9743"/>
-                    <a:stretch/>
+                    <a:stretch>
+                      <a:fillRect/>
+                    </a:stretch>
                   </pic:blipFill>
-                  <pic:spPr bwMode="auto">
+                  <pic:spPr>
                     <a:xfrm>
                       <a:off x="0" y="0"/>
-                      <a:ext cx="1828800" cy="1087755"/>
+                      <a:ext cx="1780032" cy="1085088"/>
                     </a:xfrm>
                     <a:prstGeom prst="rect">
                       <a:avLst/>
                     </a:prstGeom>
-                    <a:ln>
-                      <a:noFill/>
-                    </a:ln>
-                    <a:extLst>
-                      <a:ext uri="{53640926-AAD7-44D8-BBD7-CCE9431645EC}">
-                        <a14:shadowObscured xmlns:a14="http://schemas.microsoft.com/office/drawing/2010/main"/>
-                      </a:ext>
-                    </a:extLst>
                   </pic:spPr>
                 </pic:pic>
               </a:graphicData>
@@ -411,27 +302,27 @@
           <w:noProof/>
         </w:rPr>
         <w:drawing>
-          <wp:anchor distT="0" distB="0" distL="114300" distR="114300" simplePos="0" relativeHeight="251668480" behindDoc="0" locked="0" layoutInCell="1" allowOverlap="1" wp14:anchorId="3F64DBD0" wp14:editId="100DEC93">
+          <wp:anchor distT="0" distB="0" distL="114300" distR="114300" simplePos="0" relativeHeight="251664384" behindDoc="0" locked="0" layoutInCell="1" allowOverlap="1" wp14:anchorId="32B44844" wp14:editId="7C37B8FB">
             <wp:simplePos x="0" y="0"/>
             <wp:positionH relativeFrom="margin">
               <wp:align>right</wp:align>
             </wp:positionH>
             <wp:positionV relativeFrom="paragraph">
-              <wp:posOffset>2324156</wp:posOffset>
+              <wp:posOffset>2509161</wp:posOffset>
             </wp:positionV>
-            <wp:extent cx="1828800" cy="1087755"/>
-            <wp:effectExtent l="0" t="0" r="0" b="0"/>
+            <wp:extent cx="1780032" cy="1085088"/>
+            <wp:effectExtent l="0" t="0" r="0" b="1270"/>
             <wp:wrapSquare wrapText="bothSides"/>
-            <wp:docPr id="5" name="Picture 1617"/>
+            <wp:docPr id="3" name="Picture 1523"/>
             <wp:cNvGraphicFramePr/>
             <a:graphic xmlns:a="http://schemas.openxmlformats.org/drawingml/2006/main">
               <a:graphicData uri="http://schemas.openxmlformats.org/drawingml/2006/picture">
                 <pic:pic xmlns:pic="http://schemas.openxmlformats.org/drawingml/2006/picture">
                   <pic:nvPicPr>
-                    <pic:cNvPr id="1617" name="Picture 1617"/>
+                    <pic:cNvPr id="1523" name="Picture 1523"/>
                     <pic:cNvPicPr/>
                   </pic:nvPicPr>
-                  <pic:blipFill rotWithShape="1">
+                  <pic:blipFill>
                     <a:blip r:embed="rId4" cstate="print">
                       <a:extLst>
                         <a:ext uri="{28A0092B-C50C-407E-A947-70E740481C1C}">
@@ -439,25 +330,18 @@
                         </a:ext>
                       </a:extLst>
                     </a:blip>
-                    <a:srcRect r="9743"/>
-                    <a:stretch/>
+                    <a:stretch>
+                      <a:fillRect/>
+                    </a:stretch>
                   </pic:blipFill>
-                  <pic:spPr bwMode="auto">
+                  <pic:spPr>
                     <a:xfrm>
                       <a:off x="0" y="0"/>
-                      <a:ext cx="1828800" cy="1087755"/>
+                      <a:ext cx="1780032" cy="1085088"/>
                     </a:xfrm>
                     <a:prstGeom prst="rect">
                       <a:avLst/>
                     </a:prstGeom>
-                    <a:ln>
-                      <a:noFill/>
-                    </a:ln>
-                    <a:extLst>
-                      <a:ext uri="{53640926-AAD7-44D8-BBD7-CCE9431645EC}">
-                        <a14:shadowObscured xmlns:a14="http://schemas.microsoft.com/office/drawing/2010/main"/>
-                      </a:ext>
-                    </a:extLst>
                   </pic:spPr>
                 </pic:pic>
               </a:graphicData>
@@ -476,27 +360,27 @@
           <w:noProof/>
         </w:rPr>
         <w:drawing>
-          <wp:anchor distT="0" distB="0" distL="114300" distR="114300" simplePos="0" relativeHeight="251666432" behindDoc="0" locked="0" layoutInCell="1" allowOverlap="1" wp14:anchorId="655A301B" wp14:editId="5F04C37C">
+          <wp:anchor distT="0" distB="0" distL="114300" distR="114300" simplePos="0" relativeHeight="251662336" behindDoc="0" locked="0" layoutInCell="1" allowOverlap="1" wp14:anchorId="2979EA11" wp14:editId="6DFE58E1">
             <wp:simplePos x="0" y="0"/>
             <wp:positionH relativeFrom="margin">
-              <wp:align>center</wp:align>
+              <wp:align>right</wp:align>
             </wp:positionH>
             <wp:positionV relativeFrom="paragraph">
-              <wp:posOffset>2324156</wp:posOffset>
+              <wp:posOffset>27</wp:posOffset>
             </wp:positionV>
-            <wp:extent cx="1828800" cy="1087755"/>
-            <wp:effectExtent l="0" t="0" r="0" b="0"/>
+            <wp:extent cx="1780032" cy="1085088"/>
+            <wp:effectExtent l="0" t="0" r="0" b="1270"/>
             <wp:wrapSquare wrapText="bothSides"/>
-            <wp:docPr id="4" name="Picture 1617"/>
+            <wp:docPr id="2" name="Picture 1523"/>
             <wp:cNvGraphicFramePr/>
             <a:graphic xmlns:a="http://schemas.openxmlformats.org/drawingml/2006/main">
               <a:graphicData uri="http://schemas.openxmlformats.org/drawingml/2006/picture">
                 <pic:pic xmlns:pic="http://schemas.openxmlformats.org/drawingml/2006/picture">
                   <pic:nvPicPr>
-                    <pic:cNvPr id="1617" name="Picture 1617"/>
+                    <pic:cNvPr id="1523" name="Picture 1523"/>
                     <pic:cNvPicPr/>
                   </pic:nvPicPr>
-                  <pic:blipFill rotWithShape="1">
+                  <pic:blipFill>
                     <a:blip r:embed="rId4" cstate="print">
                       <a:extLst>
                         <a:ext uri="{28A0092B-C50C-407E-A947-70E740481C1C}">
@@ -504,25 +388,18 @@
                         </a:ext>
                       </a:extLst>
                     </a:blip>
-                    <a:srcRect r="9743"/>
-                    <a:stretch/>
+                    <a:stretch>
+                      <a:fillRect/>
+                    </a:stretch>
                   </pic:blipFill>
-                  <pic:spPr bwMode="auto">
+                  <pic:spPr>
                     <a:xfrm>
                       <a:off x="0" y="0"/>
-                      <a:ext cx="1828800" cy="1087755"/>
+                      <a:ext cx="1780032" cy="1085088"/>
                     </a:xfrm>
                     <a:prstGeom prst="rect">
                       <a:avLst/>
                     </a:prstGeom>
-                    <a:ln>
-                      <a:noFill/>
-                    </a:ln>
-                    <a:extLst>
-                      <a:ext uri="{53640926-AAD7-44D8-BBD7-CCE9431645EC}">
-                        <a14:shadowObscured xmlns:a14="http://schemas.microsoft.com/office/drawing/2010/main"/>
-                      </a:ext>
-                    </a:extLst>
                   </pic:spPr>
                 </pic:pic>
               </a:graphicData>
@@ -541,27 +418,27 @@
           <w:noProof/>
         </w:rPr>
         <w:drawing>
-          <wp:anchor distT="0" distB="0" distL="114300" distR="114300" simplePos="0" relativeHeight="251664384" behindDoc="0" locked="0" layoutInCell="1" allowOverlap="1" wp14:anchorId="7E8C03AE" wp14:editId="5F2F4182">
+          <wp:anchor distT="0" distB="0" distL="114300" distR="114300" simplePos="0" relativeHeight="251660288" behindDoc="0" locked="0" layoutInCell="1" allowOverlap="1" wp14:anchorId="221A79DB" wp14:editId="79B8489A">
             <wp:simplePos x="0" y="0"/>
-            <wp:positionH relativeFrom="margin">
-              <wp:align>left</wp:align>
+            <wp:positionH relativeFrom="page">
+              <wp:align>center</wp:align>
             </wp:positionH>
             <wp:positionV relativeFrom="paragraph">
-              <wp:posOffset>2324376</wp:posOffset>
+              <wp:posOffset>110</wp:posOffset>
             </wp:positionV>
-            <wp:extent cx="1828800" cy="1087755"/>
-            <wp:effectExtent l="0" t="0" r="0" b="0"/>
+            <wp:extent cx="1780032" cy="1085088"/>
+            <wp:effectExtent l="0" t="0" r="0" b="1270"/>
             <wp:wrapSquare wrapText="bothSides"/>
-            <wp:docPr id="3" name="Picture 1617"/>
+            <wp:docPr id="1" name="Picture 1523"/>
             <wp:cNvGraphicFramePr/>
             <a:graphic xmlns:a="http://schemas.openxmlformats.org/drawingml/2006/main">
               <a:graphicData uri="http://schemas.openxmlformats.org/drawingml/2006/picture">
                 <pic:pic xmlns:pic="http://schemas.openxmlformats.org/drawingml/2006/picture">
                   <pic:nvPicPr>
-                    <pic:cNvPr id="1617" name="Picture 1617"/>
+                    <pic:cNvPr id="1523" name="Picture 1523"/>
                     <pic:cNvPicPr/>
                   </pic:nvPicPr>
-                  <pic:blipFill rotWithShape="1">
+                  <pic:blipFill>
                     <a:blip r:embed="rId4" cstate="print">
                       <a:extLst>
                         <a:ext uri="{28A0092B-C50C-407E-A947-70E740481C1C}">
@@ -569,25 +446,76 @@
                         </a:ext>
                       </a:extLst>
                     </a:blip>
-                    <a:srcRect r="9743"/>
-                    <a:stretch/>
+                    <a:stretch>
+                      <a:fillRect/>
+                    </a:stretch>
                   </pic:blipFill>
-                  <pic:spPr bwMode="auto">
+                  <pic:spPr>
                     <a:xfrm>
                       <a:off x="0" y="0"/>
-                      <a:ext cx="1828800" cy="1087755"/>
+                      <a:ext cx="1780032" cy="1085088"/>
                     </a:xfrm>
                     <a:prstGeom prst="rect">
                       <a:avLst/>
                     </a:prstGeom>
-                    <a:ln>
-                      <a:noFill/>
-                    </a:ln>
-                    <a:extLst>
-                      <a:ext uri="{53640926-AAD7-44D8-BBD7-CCE9431645EC}">
-                        <a14:shadowObscured xmlns:a14="http://schemas.microsoft.com/office/drawing/2010/main"/>
-                      </a:ext>
-                    </a:extLst>
+                  </pic:spPr>
+                </pic:pic>
+              </a:graphicData>
+            </a:graphic>
+            <wp14:sizeRelH relativeFrom="page">
+              <wp14:pctWidth>0</wp14:pctWidth>
+            </wp14:sizeRelH>
+            <wp14:sizeRelV relativeFrom="page">
+              <wp14:pctHeight>0</wp14:pctHeight>
+            </wp14:sizeRelV>
+          </wp:anchor>
+        </w:drawing>
+      </w:r>
+      <w:r>
+        <w:rPr>
+          <w:noProof/>
+        </w:rPr>
+        <w:drawing>
+          <wp:anchor distT="0" distB="0" distL="114300" distR="114300" simplePos="0" relativeHeight="251658240" behindDoc="0" locked="0" layoutInCell="1" allowOverlap="1" wp14:anchorId="499D6921" wp14:editId="39A52EBC">
+            <wp:simplePos x="0" y="0"/>
+            <wp:positionH relativeFrom="margin">
+              <wp:align>left</wp:align>
+            </wp:positionH>
+            <wp:positionV relativeFrom="paragraph">
+              <wp:posOffset>248</wp:posOffset>
+            </wp:positionV>
+            <wp:extent cx="1780032" cy="1085088"/>
+            <wp:effectExtent l="0" t="0" r="0" b="1270"/>
+            <wp:wrapSquare wrapText="bothSides"/>
+            <wp:docPr id="1523" name="Picture 1523"/>
+            <wp:cNvGraphicFramePr/>
+            <a:graphic xmlns:a="http://schemas.openxmlformats.org/drawingml/2006/main">
+              <a:graphicData uri="http://schemas.openxmlformats.org/drawingml/2006/picture">
+                <pic:pic xmlns:pic="http://schemas.openxmlformats.org/drawingml/2006/picture">
+                  <pic:nvPicPr>
+                    <pic:cNvPr id="1523" name="Picture 1523"/>
+                    <pic:cNvPicPr/>
+                  </pic:nvPicPr>
+                  <pic:blipFill>
+                    <a:blip r:embed="rId4" cstate="print">
+                      <a:extLst>
+                        <a:ext uri="{28A0092B-C50C-407E-A947-70E740481C1C}">
+                          <a14:useLocalDpi xmlns:a14="http://schemas.microsoft.com/office/drawing/2010/main" val="0"/>
+                        </a:ext>
+                      </a:extLst>
+                    </a:blip>
+                    <a:stretch>
+                      <a:fillRect/>
+                    </a:stretch>
+                  </pic:blipFill>
+                  <pic:spPr>
+                    <a:xfrm>
+                      <a:off x="0" y="0"/>
+                      <a:ext cx="1780032" cy="1085088"/>
+                    </a:xfrm>
+                    <a:prstGeom prst="rect">
+                      <a:avLst/>
+                    </a:prstGeom>
                   </pic:spPr>
                 </pic:pic>
               </a:graphicData>
@@ -604,7 +532,7 @@
     </w:p>
     <w:sectPr>
       <w:pgSz w:w="16838" w:h="11906" w:orient="landscape"/>
-      <w:pgMar w:top="1135" w:right="962" w:bottom="1135" w:left="1134" w:header="720" w:footer="720" w:gutter="0"/>
+      <w:pgMar w:top="1134" w:right="962" w:bottom="1134" w:left="1134" w:header="720" w:footer="720" w:gutter="0"/>
       <w:cols w:space="720"/>
     </w:sectPr>
   </w:body>

</xml_diff>